<commit_message>
Tracking vis code update and other docs
</commit_message>
<xml_diff>
--- a/key-documents/R-MarMeCo-ActionsRequired.docx
+++ b/key-documents/R-MarMeCo-ActionsRequired.docx
@@ -22,15 +22,7 @@
         </w:numPr>
       </w:pPr>
       <w:r>
-        <w:t xml:space="preserve">In script / </w:t>
-      </w:r>
-      <w:proofErr w:type="spellStart"/>
-      <w:r>
-        <w:t>rmd</w:t>
-      </w:r>
-      <w:proofErr w:type="spellEnd"/>
-      <w:r>
-        <w:t xml:space="preserve"> file “</w:t>
+        <w:t>In script / rmd file “</w:t>
       </w:r>
       <w:r>
         <w:t>01-TrackingData-Introduction-Visualise</w:t>
@@ -39,15 +31,7 @@
         <w:t>”</w:t>
       </w:r>
       <w:r>
-        <w:t xml:space="preserve">, need to properly source and cite </w:t>
-      </w:r>
-      <w:proofErr w:type="spellStart"/>
-      <w:r>
-        <w:t>Yelkouan</w:t>
-      </w:r>
-      <w:proofErr w:type="spellEnd"/>
-      <w:r>
-        <w:t xml:space="preserve"> Shearwater tracking data example from BIOM</w:t>
+        <w:t>, need to properly source and cite Yelkouan Shearwater tracking data example from BIOM</w:t>
       </w:r>
     </w:p>
     <w:p>
@@ -74,15 +58,7 @@
         </w:numPr>
       </w:pPr>
       <w:r>
-        <w:t xml:space="preserve">In script / </w:t>
-      </w:r>
-      <w:proofErr w:type="spellStart"/>
-      <w:r>
-        <w:t>rmd</w:t>
-      </w:r>
-      <w:proofErr w:type="spellEnd"/>
-      <w:r>
-        <w:t xml:space="preserve"> file “</w:t>
+        <w:t>In script / rmd file “</w:t>
       </w:r>
       <w:r>
         <w:t>01-TrackingData-Introduction-Visualise</w:t>
@@ -151,15 +127,7 @@
         </w:numPr>
       </w:pPr>
       <w:r>
-        <w:t xml:space="preserve">In script / </w:t>
-      </w:r>
-      <w:proofErr w:type="spellStart"/>
-      <w:r>
-        <w:t>rmd</w:t>
-      </w:r>
-      <w:proofErr w:type="spellEnd"/>
-      <w:r>
-        <w:t xml:space="preserve"> file “</w:t>
+        <w:t>In script / rmd file “</w:t>
       </w:r>
       <w:r>
         <w:t>01-TrackingData-Introduction-Visualise</w:t>
@@ -228,15 +196,7 @@
         </w:numPr>
       </w:pPr>
       <w:r>
-        <w:t xml:space="preserve">In script / </w:t>
-      </w:r>
-      <w:proofErr w:type="spellStart"/>
-      <w:r>
-        <w:t>rmd</w:t>
-      </w:r>
-      <w:proofErr w:type="spellEnd"/>
-      <w:r>
-        <w:t xml:space="preserve"> “</w:t>
+        <w:t>In script / rmd “</w:t>
       </w:r>
       <w:r>
         <w:t>02-TrackingData-SamplingStrategy</w:t>
@@ -278,15 +238,7 @@
         </w:numPr>
       </w:pPr>
       <w:r>
-        <w:t xml:space="preserve">In script / </w:t>
-      </w:r>
-      <w:proofErr w:type="spellStart"/>
-      <w:r>
-        <w:t>rmd</w:t>
-      </w:r>
-      <w:proofErr w:type="spellEnd"/>
-      <w:r>
-        <w:t xml:space="preserve"> “</w:t>
+        <w:t>In script / rmd “</w:t>
       </w:r>
       <w:r>
         <w:t>02-TrackingData-SamplingStrategy</w:t>
@@ -328,15 +280,7 @@
         </w:numPr>
       </w:pPr>
       <w:r>
-        <w:t xml:space="preserve">In script / </w:t>
-      </w:r>
-      <w:proofErr w:type="spellStart"/>
-      <w:r>
-        <w:t>rmd</w:t>
-      </w:r>
-      <w:proofErr w:type="spellEnd"/>
-      <w:r>
-        <w:t xml:space="preserve"> “03-TrackingData-Visualisation”</w:t>
+        <w:t>In script / rmd “03-TrackingData-Visualisation”</w:t>
       </w:r>
     </w:p>
     <w:p>
@@ -348,23 +292,7 @@
         </w:numPr>
       </w:pPr>
       <w:r>
-        <w:t xml:space="preserve">Need to create figure showcasing </w:t>
-      </w:r>
-      <w:proofErr w:type="spellStart"/>
-      <w:r>
-        <w:t>Lastovo</w:t>
-      </w:r>
-      <w:proofErr w:type="spellEnd"/>
-      <w:r>
-        <w:t xml:space="preserve"> SPA and source population for </w:t>
-      </w:r>
-      <w:proofErr w:type="spellStart"/>
-      <w:r>
-        <w:t>Yelkouan</w:t>
-      </w:r>
-      <w:proofErr w:type="spellEnd"/>
-      <w:r>
-        <w:t xml:space="preserve"> Shearwater</w:t>
+        <w:t>Need to create figure showcasing Lastovo SPA and source population for Yelkouan Shearwater</w:t>
       </w:r>
       <w:r>
         <w:t>s</w:t>
@@ -379,15 +307,7 @@
         </w:numPr>
       </w:pPr>
       <w:r>
-        <w:t xml:space="preserve">In script / </w:t>
-      </w:r>
-      <w:proofErr w:type="spellStart"/>
-      <w:r>
-        <w:t>rmd</w:t>
-      </w:r>
-      <w:proofErr w:type="spellEnd"/>
-      <w:r>
-        <w:t xml:space="preserve"> “03-TrackingData-Visualisation”</w:t>
+        <w:t>In script / rmd “03-TrackingData-Visualisation”</w:t>
       </w:r>
     </w:p>
     <w:p>
@@ -438,15 +358,7 @@
         </w:numPr>
       </w:pPr>
       <w:r>
-        <w:t xml:space="preserve">In script / </w:t>
-      </w:r>
-      <w:proofErr w:type="spellStart"/>
-      <w:r>
-        <w:t>rmd</w:t>
-      </w:r>
-      <w:proofErr w:type="spellEnd"/>
-      <w:r>
-        <w:t xml:space="preserve"> “03-TrackingData-Visualisation”</w:t>
+        <w:t>In script / rmd “03-TrackingData-Visualisation”</w:t>
       </w:r>
     </w:p>
     <w:p>
@@ -470,18 +382,7 @@
         </w:numPr>
       </w:pPr>
       <w:r>
-        <w:t xml:space="preserve">In </w:t>
-      </w:r>
-      <w:r>
-        <w:t xml:space="preserve">script / </w:t>
-      </w:r>
-      <w:proofErr w:type="spellStart"/>
-      <w:r>
-        <w:t>rmd</w:t>
-      </w:r>
-      <w:proofErr w:type="spellEnd"/>
-      <w:r>
-        <w:t xml:space="preserve"> “03-TrackingData-Visualisation”</w:t>
+        <w:t>In script / rmd “03-TrackingData-Visualisation”</w:t>
       </w:r>
     </w:p>
     <w:p>
@@ -494,6 +395,42 @@
       </w:pPr>
       <w:r>
         <w:t>[Decide on best way to show example datasets - either as screen shot images? Or as example data files? Or perhaps as both. Maybe just taking subsets of the data as required.]</w:t>
+      </w:r>
+    </w:p>
+    <w:p>
+      <w:pPr>
+        <w:pStyle w:val="ListParagraph"/>
+        <w:numPr>
+          <w:ilvl w:val="0"/>
+          <w:numId w:val="1"/>
+        </w:numPr>
+      </w:pPr>
+      <w:r>
+        <w:t>In script / rmd “03-TrackingData-Visualisation”</w:t>
+      </w:r>
+    </w:p>
+    <w:p>
+      <w:pPr>
+        <w:pStyle w:val="ListParagraph"/>
+        <w:numPr>
+          <w:ilvl w:val="1"/>
+          <w:numId w:val="1"/>
+        </w:numPr>
+      </w:pPr>
+      <w:r>
+        <w:t>&gt; Visualising tracking data from individual animals can help you understand which data you might remove, or which data you might try and salvage.</w:t>
+      </w:r>
+    </w:p>
+    <w:p>
+      <w:pPr>
+        <w:pStyle w:val="ListParagraph"/>
+        <w:numPr>
+          <w:ilvl w:val="2"/>
+          <w:numId w:val="1"/>
+        </w:numPr>
+      </w:pPr>
+      <w:r>
+        <w:t>Need to provide examples of tracks you would remove, and which tracks you might try and salvage</w:t>
       </w:r>
     </w:p>
     <w:p>

</xml_diff>